<commit_message>
Final Commit Assignment 1
</commit_message>
<xml_diff>
--- a/TQS- ÓscarSánchez101631-midterm assignment .docx
+++ b/TQS- ÓscarSánchez101631-midterm assignment .docx
@@ -1265,9 +1265,14 @@
       <w:r>
         <w:t xml:space="preserve">. </w:t>
       </w:r>
+      <w:proofErr w:type="gramStart"/>
       <w:r>
         <w:lastRenderedPageBreak/>
-        <w:t xml:space="preserve">Also the technology that I used to CI/CD(Heroku), if it detects inactivity in the project it flushes the </w:t>
+        <w:t>Also</w:t>
+      </w:r>
+      <w:proofErr w:type="gramEnd"/>
+      <w:r>
+        <w:t xml:space="preserve"> the technology that I used to CI/CD(Heroku), if it detects inactivity in the project it flushes the </w:t>
       </w:r>
       <w:r>
         <w:t xml:space="preserve">entire </w:t>
@@ -1369,10 +1374,12 @@
         <w:t xml:space="preserve">The application is based on Spring Boot, and JSP files are used to render the views, previously established the path in the </w:t>
       </w:r>
       <w:proofErr w:type="spellStart"/>
+      <w:proofErr w:type="gramStart"/>
       <w:r>
         <w:t>application.properties</w:t>
       </w:r>
       <w:proofErr w:type="spellEnd"/>
+      <w:proofErr w:type="gramEnd"/>
       <w:r>
         <w:t xml:space="preserve"> file. For the REST API, the JPA technology and the H2 database are used, which is saved on disk within the project in the </w:t>
       </w:r>
@@ -1382,11 +1389,16 @@
       </w:r>
       <w:proofErr w:type="spellEnd"/>
       <w:r>
-        <w:t xml:space="preserve"> file </w:t>
+        <w:t xml:space="preserve"> </w:t>
+      </w:r>
+      <w:proofErr w:type="gramStart"/>
+      <w:r>
+        <w:t xml:space="preserve">file </w:t>
       </w:r>
       <w:r>
         <w:t>.</w:t>
       </w:r>
+      <w:proofErr w:type="gramEnd"/>
       <w:r>
         <w:rPr>
           <w:noProof/>
@@ -1971,7 +1983,70 @@
     </w:p>
     <w:p>
       <w:r>
-        <w:t>As the application for now is very simple, not many scenarios have been considered. The 2 main scenarios are successful research, and not success and go to error page. As you can see in the screenshots, both test have passed in a satisfactory way, so It´s visible that the front-end is stable.</w:t>
+        <w:t xml:space="preserve">As the application for now is very simple, not many scenarios have been considered. The 2 main scenarios are successful research, and not success and go to error page. As you can see in the screenshots, both </w:t>
+      </w:r>
+      <w:proofErr w:type="gramStart"/>
+      <w:r>
+        <w:t>test</w:t>
+      </w:r>
+      <w:proofErr w:type="gramEnd"/>
+      <w:r>
+        <w:t xml:space="preserve"> have passed in a satisfactory way, so It´s visible that the front-end is stable.</w:t>
+      </w:r>
+    </w:p>
+    <w:p>
+      <w:r>
+        <w:rPr>
+          <w:noProof/>
+        </w:rPr>
+        <w:drawing>
+          <wp:inline distT="0" distB="0" distL="0" distR="0" wp14:anchorId="4F2840A0" wp14:editId="2B262606">
+            <wp:extent cx="2466975" cy="1590675"/>
+            <wp:effectExtent l="0" t="0" r="9525" b="9525"/>
+            <wp:docPr id="7" name="Imagen 7"/>
+            <wp:cNvGraphicFramePr>
+              <a:graphicFrameLocks xmlns:a="http://schemas.openxmlformats.org/drawingml/2006/main" noChangeAspect="1"/>
+            </wp:cNvGraphicFramePr>
+            <a:graphic xmlns:a="http://schemas.openxmlformats.org/drawingml/2006/main">
+              <a:graphicData uri="http://schemas.openxmlformats.org/drawingml/2006/picture">
+                <pic:pic xmlns:pic="http://schemas.openxmlformats.org/drawingml/2006/picture">
+                  <pic:nvPicPr>
+                    <pic:cNvPr id="0" name="Picture 1"/>
+                    <pic:cNvPicPr>
+                      <a:picLocks noChangeAspect="1" noChangeArrowheads="1"/>
+                    </pic:cNvPicPr>
+                  </pic:nvPicPr>
+                  <pic:blipFill>
+                    <a:blip r:embed="rId14">
+                      <a:extLst>
+                        <a:ext uri="{28A0092B-C50C-407E-A947-70E740481C1C}">
+                          <a14:useLocalDpi xmlns:a14="http://schemas.microsoft.com/office/drawing/2010/main" val="0"/>
+                        </a:ext>
+                      </a:extLst>
+                    </a:blip>
+                    <a:srcRect/>
+                    <a:stretch>
+                      <a:fillRect/>
+                    </a:stretch>
+                  </pic:blipFill>
+                  <pic:spPr bwMode="auto">
+                    <a:xfrm>
+                      <a:off x="0" y="0"/>
+                      <a:ext cx="2466975" cy="1590675"/>
+                    </a:xfrm>
+                    <a:prstGeom prst="rect">
+                      <a:avLst/>
+                    </a:prstGeom>
+                    <a:noFill/>
+                    <a:ln>
+                      <a:noFill/>
+                    </a:ln>
+                  </pic:spPr>
+                </pic:pic>
+              </a:graphicData>
+            </a:graphic>
+          </wp:inline>
+        </w:drawing>
       </w:r>
     </w:p>
     <w:p>
@@ -2008,7 +2083,7 @@
                     </pic:cNvPicPr>
                   </pic:nvPicPr>
                   <pic:blipFill>
-                    <a:blip r:embed="rId14">
+                    <a:blip r:embed="rId15">
                       <a:extLst>
                         <a:ext uri="{28A0092B-C50C-407E-A947-70E740481C1C}">
                           <a14:useLocalDpi xmlns:a14="http://schemas.microsoft.com/office/drawing/2010/main" val="0"/>
@@ -2123,7 +2198,7 @@
                     <pic:cNvPicPr/>
                   </pic:nvPicPr>
                   <pic:blipFill>
-                    <a:blip r:embed="rId15">
+                    <a:blip r:embed="rId16">
                       <a:extLst>
                         <a:ext uri="{28A0092B-C50C-407E-A947-70E740481C1C}">
                           <a14:useLocalDpi xmlns:a14="http://schemas.microsoft.com/office/drawing/2010/main" val="0"/>
@@ -2169,7 +2244,7 @@
                     <pic:cNvPicPr/>
                   </pic:nvPicPr>
                   <pic:blipFill>
-                    <a:blip r:embed="rId16" cstate="print">
+                    <a:blip r:embed="rId17" cstate="print">
                       <a:extLst>
                         <a:ext uri="{28A0092B-C50C-407E-A947-70E740481C1C}">
                           <a14:useLocalDpi xmlns:a14="http://schemas.microsoft.com/office/drawing/2010/main" val="0"/>
@@ -2282,12 +2357,14 @@
       </w:r>
     </w:p>
     <w:p>
+      <w:proofErr w:type="gramStart"/>
       <w:r>
         <w:t>Spring:</w:t>
       </w:r>
       <w:r>
         <w:t>https://www.youtube.com/watch?v=kFIvslQQZ9k&amp;list=PLU8oAlHdN5Blq85GIxtKjIXdfHPksV_Hm</w:t>
       </w:r>
+      <w:proofErr w:type="gramEnd"/>
     </w:p>
     <w:p>
       <w:r>
@@ -2298,10 +2375,10 @@
       </w:r>
     </w:p>
     <w:sectPr>
-      <w:headerReference w:type="default" r:id="rId17"/>
-      <w:footerReference w:type="even" r:id="rId18"/>
-      <w:footerReference w:type="default" r:id="rId19"/>
-      <w:footerReference w:type="first" r:id="rId20"/>
+      <w:headerReference w:type="default" r:id="rId18"/>
+      <w:footerReference w:type="even" r:id="rId19"/>
+      <w:footerReference w:type="default" r:id="rId20"/>
+      <w:footerReference w:type="first" r:id="rId21"/>
       <w:pgSz w:w="11906" w:h="16838" w:code="9"/>
       <w:pgMar w:top="1134" w:right="1021" w:bottom="1134" w:left="1247" w:header="680" w:footer="680" w:gutter="0"/>
       <w:cols w:space="720"/>
@@ -8557,6 +8634,7 @@
     <w:rsid w:val="005B58B6"/>
     <w:rsid w:val="005B5E44"/>
     <w:rsid w:val="005B77FA"/>
+    <w:rsid w:val="005E1181"/>
     <w:rsid w:val="00644C97"/>
     <w:rsid w:val="00645C48"/>
     <w:rsid w:val="00697B18"/>
@@ -9279,6 +9357,19 @@
 </file>
 
 <file path=customXml/item1.xml><?xml version="1.0" encoding="utf-8"?>
+<?mso-contentType ?>
+<FormTemplates xmlns="http://schemas.microsoft.com/sharepoint/v3/contenttype/forms">
+  <Display>DocumentLibraryForm</Display>
+  <Edit>DocumentLibraryForm</Edit>
+  <New>DocumentLibraryForm</New>
+</FormTemplates>
+</file>
+
+<file path=customXml/item2.xml><?xml version="1.0" encoding="utf-8"?>
+<b:Sources xmlns:b="http://schemas.openxmlformats.org/officeDocument/2006/bibliography" xmlns="http://schemas.openxmlformats.org/officeDocument/2006/bibliography" SelectedStyle="\APASixthEditionOfficeOnline.xsl" StyleName="APA" Version="6"/>
+</file>
+
+<file path=customXml/item3.xml><?xml version="1.0" encoding="utf-8"?>
 <p:properties xmlns:p="http://schemas.microsoft.com/office/2006/metadata/properties" xmlns:xsi="http://www.w3.org/2001/XMLSchema-instance" xmlns:pc="http://schemas.microsoft.com/office/infopath/2007/PartnerControls">
   <documentManagement>
     <Templates xmlns="ae48e3ef-f583-4e84-8e58-fa61286d84fc" xsi:nil="true"/>
@@ -9322,19 +9413,6 @@
     <Has_Teacher_Only_SectionGroup xmlns="ae48e3ef-f583-4e84-8e58-fa61286d84fc" xsi:nil="true"/>
   </documentManagement>
 </p:properties>
-</file>
-
-<file path=customXml/item2.xml><?xml version="1.0" encoding="utf-8"?>
-<b:Sources xmlns:b="http://schemas.openxmlformats.org/officeDocument/2006/bibliography" xmlns="http://schemas.openxmlformats.org/officeDocument/2006/bibliography" SelectedStyle="\APASixthEditionOfficeOnline.xsl" StyleName="APA" Version="6"/>
-</file>
-
-<file path=customXml/item3.xml><?xml version="1.0" encoding="utf-8"?>
-<?mso-contentType ?>
-<FormTemplates xmlns="http://schemas.microsoft.com/sharepoint/v3/contenttype/forms">
-  <Display>DocumentLibraryForm</Display>
-  <Edit>DocumentLibraryForm</Edit>
-  <New>DocumentLibraryForm</New>
-</FormTemplates>
 </file>
 
 <file path=customXml/item4.xml><?xml version="1.0" encoding="utf-8"?>
@@ -9723,11 +9801,9 @@
 </file>
 
 <file path=customXml/itemProps1.xml><?xml version="1.0" encoding="utf-8"?>
-<ds:datastoreItem xmlns:ds="http://schemas.openxmlformats.org/officeDocument/2006/customXml" ds:itemID="{5B37AF82-3614-454C-A009-CB83E265D745}">
+<ds:datastoreItem xmlns:ds="http://schemas.openxmlformats.org/officeDocument/2006/customXml" ds:itemID="{664E9E63-7A93-4893-AAB5-A4954E159164}">
   <ds:schemaRefs>
-    <ds:schemaRef ds:uri="http://schemas.microsoft.com/office/2006/metadata/properties"/>
-    <ds:schemaRef ds:uri="http://schemas.microsoft.com/office/infopath/2007/PartnerControls"/>
-    <ds:schemaRef ds:uri="ae48e3ef-f583-4e84-8e58-fa61286d84fc"/>
+    <ds:schemaRef ds:uri="http://schemas.microsoft.com/sharepoint/v3/contenttype/forms"/>
   </ds:schemaRefs>
 </ds:datastoreItem>
 </file>
@@ -9741,9 +9817,11 @@
 </file>
 
 <file path=customXml/itemProps3.xml><?xml version="1.0" encoding="utf-8"?>
-<ds:datastoreItem xmlns:ds="http://schemas.openxmlformats.org/officeDocument/2006/customXml" ds:itemID="{664E9E63-7A93-4893-AAB5-A4954E159164}">
+<ds:datastoreItem xmlns:ds="http://schemas.openxmlformats.org/officeDocument/2006/customXml" ds:itemID="{5B37AF82-3614-454C-A009-CB83E265D745}">
   <ds:schemaRefs>
-    <ds:schemaRef ds:uri="http://schemas.microsoft.com/sharepoint/v3/contenttype/forms"/>
+    <ds:schemaRef ds:uri="http://schemas.microsoft.com/office/2006/metadata/properties"/>
+    <ds:schemaRef ds:uri="http://schemas.microsoft.com/office/infopath/2007/PartnerControls"/>
+    <ds:schemaRef ds:uri="ae48e3ef-f583-4e84-8e58-fa61286d84fc"/>
   </ds:schemaRefs>
 </ds:datastoreItem>
 </file>

</xml_diff>